<commit_message>
Revised device utilization no. for 192-bit
</commit_message>
<xml_diff>
--- a/doc/src/AES Decryption Core for FPGA.docx
+++ b/doc/src/AES Decryption Core for FPGA.docx
@@ -127,7 +127,19 @@
         <w:rPr>
           <w:sz w:val="32"/>
         </w:rPr>
-        <w:t>Rev. 0.1 Preliminary</w:t>
+        <w:t>Rev. 0.1</w:t>
+      </w:r>
+      <w:r>
+        <w:rPr>
+          <w:sz w:val="32"/>
+        </w:rPr>
+        <w:t>.1</w:t>
+      </w:r>
+      <w:r>
+        <w:rPr>
+          <w:sz w:val="32"/>
+        </w:rPr>
+        <w:t xml:space="preserve"> Preliminary</w:t>
       </w:r>
     </w:p>
     <w:p>
@@ -435,6 +447,11 @@
             <w:pPr>
               <w:ind w:left="0"/>
             </w:pPr>
+            <w:r>
+              <w:t>0.1.1</w:t>
+            </w:r>
+            <w:bookmarkStart w:id="0" w:name="_GoBack"/>
+            <w:bookmarkEnd w:id="0"/>
           </w:p>
         </w:tc>
         <w:tc>
@@ -445,6 +462,9 @@
             <w:pPr>
               <w:ind w:left="0"/>
             </w:pPr>
+            <w:r>
+              <w:t>11 Feb 2014</w:t>
+            </w:r>
           </w:p>
         </w:tc>
         <w:tc>
@@ -455,6 +475,11 @@
             <w:pPr>
               <w:ind w:left="0"/>
             </w:pPr>
+            <w:proofErr w:type="spellStart"/>
+            <w:r>
+              <w:t>scheng</w:t>
+            </w:r>
+            <w:proofErr w:type="spellEnd"/>
           </w:p>
         </w:tc>
         <w:tc>
@@ -465,6 +490,9 @@
             <w:pPr>
               <w:ind w:left="0"/>
             </w:pPr>
+            <w:r>
+              <w:t>Revised device utilization no. for 192-bit</w:t>
+            </w:r>
           </w:p>
         </w:tc>
       </w:tr>
@@ -850,12 +878,7 @@
         <w:t xml:space="preserve"> algorithm described in the FIPS-197 specification. Key lengths of 128 / 192 / 256 bits are supports, each with a separate </w:t>
       </w:r>
       <w:r>
-        <w:t>instantiatio</w:t>
-      </w:r>
-      <w:bookmarkStart w:id="0" w:name="_GoBack"/>
-      <w:bookmarkEnd w:id="0"/>
-      <w:r>
-        <w:t xml:space="preserve">n </w:t>
+        <w:t xml:space="preserve">instantiation </w:t>
       </w:r>
       <w:r>
         <w:t>wrapper. The core logic is carefully design</w:t>
@@ -2788,7 +2811,7 @@
               <w:jc w:val="center"/>
             </w:pPr>
             <w:r>
-              <w:t>2125</w:t>
+              <w:t>2126</w:t>
             </w:r>
           </w:p>
         </w:tc>
@@ -2849,7 +2872,7 @@
               <w:jc w:val="center"/>
             </w:pPr>
             <w:r>
-              <w:t>423</w:t>
+              <w:t>426</w:t>
             </w:r>
           </w:p>
         </w:tc>
@@ -15978,7 +16001,7 @@
       <mc:AlternateContent>
         <mc:Choice Requires="wps">
           <w:drawing>
-            <wp:anchor distT="0" distB="0" distL="114300" distR="114300" simplePos="0" relativeHeight="251670528" behindDoc="0" locked="0" layoutInCell="1" allowOverlap="1" wp14:anchorId="03F4A1F8" wp14:editId="5AF65AA5">
+            <wp:anchor distT="0" distB="0" distL="114300" distR="114300" simplePos="0" relativeHeight="251670528" behindDoc="0" locked="0" layoutInCell="1" allowOverlap="1" wp14:anchorId="4365B9EE" wp14:editId="309AC5E4">
               <wp:simplePos x="0" y="0"/>
               <wp:positionH relativeFrom="margin">
                 <wp:align>center</wp:align>
@@ -16035,7 +16058,7 @@
                             <w:alias w:val="Date"/>
                             <w:id w:val="77476837"/>
                             <w:dataBinding w:prefixMappings="xmlns:ns0='http://schemas.microsoft.com/office/2006/coverPageProps'" w:xpath="/ns0:CoverPageProperties[1]/ns0:PublishDate[1]" w:storeItemID="{55AF091B-3C7A-41E3-B477-F2FDAA23CFDA}"/>
-                            <w:date w:fullDate="2014-01-27T00:00:00Z">
+                            <w:date w:fullDate="2014-02-11T00:00:00Z">
                               <w:dateFormat w:val="MMMM d, yyyy"/>
                               <w:lid w:val="en-US"/>
                               <w:storeMappedDataAs w:val="dateTime"/>
@@ -16049,7 +16072,7 @@
                                 <w:jc w:val="right"/>
                               </w:pPr>
                               <w:r>
-                                <w:t>January 27, 2014</w:t>
+                                <w:t>February 11, 2014</w:t>
                               </w:r>
                             </w:p>
                           </w:sdtContent>
@@ -16081,20 +16104,21 @@
                       <w:alias w:val="Date"/>
                       <w:id w:val="77476837"/>
                       <w:dataBinding w:prefixMappings="xmlns:ns0='http://schemas.microsoft.com/office/2006/coverPageProps'" w:xpath="/ns0:CoverPageProperties[1]/ns0:PublishDate[1]" w:storeItemID="{55AF091B-3C7A-41E3-B477-F2FDAA23CFDA}"/>
-                      <w:date w:fullDate="2014-01-27T00:00:00Z">
+                      <w:date w:fullDate="2014-02-11T00:00:00Z">
                         <w:dateFormat w:val="MMMM d, yyyy"/>
                         <w:lid w:val="en-US"/>
                         <w:storeMappedDataAs w:val="dateTime"/>
                         <w:calendar w:val="gregorian"/>
                       </w:date>
                     </w:sdtPr>
+                    <w:sdtEndPr/>
                     <w:sdtContent>
                       <w:p>
                         <w:pPr>
                           <w:jc w:val="right"/>
                         </w:pPr>
                         <w:r>
-                          <w:t>January 27, 2014</w:t>
+                          <w:t>February 11, 2014</w:t>
                         </w:r>
                       </w:p>
                     </w:sdtContent>
@@ -16114,7 +16138,7 @@
       <mc:AlternateContent>
         <mc:Choice Requires="wpg">
           <w:drawing>
-            <wp:anchor distT="0" distB="0" distL="114300" distR="114300" simplePos="0" relativeHeight="251669504" behindDoc="0" locked="0" layoutInCell="1" allowOverlap="1" wp14:anchorId="38004495" wp14:editId="7D53DD65">
+            <wp:anchor distT="0" distB="0" distL="114300" distR="114300" simplePos="0" relativeHeight="251669504" behindDoc="0" locked="0" layoutInCell="1" allowOverlap="1" wp14:anchorId="3CA67AEB" wp14:editId="59C660F6">
               <wp:simplePos x="0" y="0"/>
               <wp:positionH relativeFrom="rightMargin">
                 <wp:align>left</wp:align>
@@ -16300,7 +16324,7 @@
       <w:rPr>
         <w:noProof/>
       </w:rPr>
-      <w:t>5</w:t>
+      <w:t>2</w:t>
     </w:r>
     <w:r>
       <w:rPr>
@@ -16350,7 +16374,7 @@
         <w:noProof/>
       </w:rPr>
       <w:drawing>
-        <wp:inline distT="0" distB="0" distL="0" distR="0" wp14:anchorId="582AF2AC" wp14:editId="02ACA29B">
+        <wp:inline distT="0" distB="0" distL="0" distR="0" wp14:anchorId="2B4D16CC" wp14:editId="4770503F">
           <wp:extent cx="228600" cy="228600"/>
           <wp:effectExtent l="0" t="0" r="0" b="0"/>
           <wp:docPr id="477" name="Picture 477" descr="oc_logo_small"/>
@@ -16424,7 +16448,7 @@
       <mc:AlternateContent>
         <mc:Choice Requires="wps">
           <w:drawing>
-            <wp:anchor distT="0" distB="0" distL="114300" distR="114300" simplePos="0" relativeHeight="251673600" behindDoc="0" locked="0" layoutInCell="0" allowOverlap="1" wp14:anchorId="33E6B9EC" wp14:editId="3577739F">
+            <wp:anchor distT="0" distB="0" distL="114300" distR="114300" simplePos="0" relativeHeight="251673600" behindDoc="0" locked="0" layoutInCell="0" allowOverlap="1" wp14:anchorId="3AC36D4F" wp14:editId="7645432B">
               <wp:simplePos x="0" y="0"/>
               <wp:positionH relativeFrom="margin">
                 <wp:align>left</wp:align>
@@ -16491,7 +16515,13 @@
                             <w:jc w:val="right"/>
                           </w:pPr>
                           <w:r>
-                            <w:t xml:space="preserve">Rev.0.1 </w:t>
+                            <w:t>Rev.0.1</w:t>
+                          </w:r>
+                          <w:r>
+                            <w:t>.1</w:t>
+                          </w:r>
+                          <w:r>
+                            <w:t xml:space="preserve"> </w:t>
                           </w:r>
                           <w:r>
                             <w:rPr>
@@ -16541,7 +16571,13 @@
                       <w:jc w:val="right"/>
                     </w:pPr>
                     <w:r>
-                      <w:t xml:space="preserve">Rev.0.1 </w:t>
+                      <w:t>Rev.0.1</w:t>
+                    </w:r>
+                    <w:r>
+                      <w:t>.1</w:t>
+                    </w:r>
+                    <w:r>
+                      <w:t xml:space="preserve"> </w:t>
                     </w:r>
                     <w:r>
                       <w:rPr>
@@ -16565,7 +16601,7 @@
       <mc:AlternateContent>
         <mc:Choice Requires="wps">
           <w:drawing>
-            <wp:anchor distT="0" distB="0" distL="114300" distR="114300" simplePos="0" relativeHeight="251672576" behindDoc="0" locked="0" layoutInCell="0" allowOverlap="1" wp14:anchorId="429B5FEC" wp14:editId="5DBBAD4F">
+            <wp:anchor distT="0" distB="0" distL="114300" distR="114300" simplePos="0" relativeHeight="251672576" behindDoc="0" locked="0" layoutInCell="0" allowOverlap="1" wp14:anchorId="5A2EAFCC" wp14:editId="4C1B0398">
               <wp:simplePos x="0" y="0"/>
               <wp:positionH relativeFrom="page">
                 <wp:align>right</wp:align>
@@ -16635,7 +16671,7 @@
                               <w:color w:val="FFFFFF" w:themeColor="background1"/>
                               <w14:numForm w14:val="lining"/>
                             </w:rPr>
-                            <w:t>5</w:t>
+                            <w:t>2</w:t>
                           </w:r>
                           <w:r>
                             <w:rPr>
@@ -16665,10 +16701,6 @@
         </mc:Choice>
         <mc:Fallback>
           <w:pict>
-            <v:shapetype id="_x0000_t202" coordsize="21600,21600" o:spt="202" path="m,l,21600r21600,l21600,xe">
-              <v:stroke joinstyle="miter"/>
-              <v:path gradientshapeok="t" o:connecttype="rect"/>
-            </v:shapetype>
             <v:shape id="Text Box 476" o:spid="_x0000_s1113" type="#_x0000_t202" style="position:absolute;margin-left:20.8pt;margin-top:0;width:1in;height:13.45pt;z-index:251672576;visibility:visible;mso-wrap-style:square;mso-width-percent:1000;mso-height-percent:0;mso-wrap-distance-left:9pt;mso-wrap-distance-top:0;mso-wrap-distance-right:9pt;mso-wrap-distance-bottom:0;mso-position-horizontal:right;mso-position-horizontal-relative:page;mso-position-vertical:center;mso-position-vertical-relative:top-margin-area;mso-width-percent:1000;mso-height-percent:0;mso-width-relative:right-margin-area;mso-height-relative:page;v-text-anchor:middle" o:gfxdata="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" o:allowincell="f" fillcolor="#4f81bd [3204]" stroked="f">
               <v:textbox style="mso-fit-shape-to-text:t" inset=",0,,0">
                 <w:txbxContent>
@@ -16706,7 +16738,7 @@
                         <w:color w:val="FFFFFF" w:themeColor="background1"/>
                         <w14:numForm w14:val="lining"/>
                       </w:rPr>
-                      <w:t>5</w:t>
+                      <w:t>2</w:t>
                     </w:r>
                     <w:r>
                       <w:rPr>
@@ -20418,7 +20450,7 @@
 
 <file path=customXml/item1.xml><?xml version="1.0" encoding="utf-8"?>
 <CoverPageProperties xmlns="http://schemas.microsoft.com/office/2006/coverPageProps">
-  <PublishDate>2014-01-27T00:00:00</PublishDate>
+  <PublishDate>2014-02-11T00:00:00</PublishDate>
   <Abstract/>
   <CompanyAddress/>
   <CompanyPhone/>

</xml_diff>